<commit_message>
Plan de Iteración C
</commit_message>
<xml_diff>
--- a/Fases_de_desarrollo/03-Construccion/05- Gestion de Proyecto/C101-OSLO-Plan de Iteración.docx
+++ b/Fases_de_desarrollo/03-Construccion/05- Gestion de Proyecto/C101-OSLO-Plan de Iteración.docx
@@ -250,7 +250,7 @@
       <w:r>
         <w:rPr>
           <w:noProof/>
-          <w:lang w:val="en-US"/>
+          <w:lang w:eastAsia="es-AR"/>
         </w:rPr>
         <w:drawing>
           <wp:anchor distT="0" distB="0" distL="114300" distR="114300" simplePos="0" relativeHeight="251660288" behindDoc="0" locked="0" layoutInCell="1" allowOverlap="1">
@@ -318,7 +318,7 @@
         <w:rPr>
           <w:i w:val="0"/>
           <w:noProof/>
-          <w:lang w:val="en-US"/>
+          <w:lang w:eastAsia="es-AR"/>
         </w:rPr>
         <w:drawing>
           <wp:anchor distT="128016" distB="315468" distL="254508" distR="443103" simplePos="0" relativeHeight="251658240" behindDoc="0" locked="0" layoutInCell="1" allowOverlap="1">
@@ -3876,70 +3876,7 @@
                 <w:sz w:val="20"/>
                 <w:szCs w:val="20"/>
               </w:rPr>
-              <w:t xml:space="preserve">C01 </w:t>
-            </w:r>
-            <w:r>
-              <w:rPr>
-                <w:rFonts w:ascii="Times New Roman" w:eastAsia="Times New Roman" w:hAnsi="Times New Roman"/>
-                <w:i w:val="0"/>
-                <w:sz w:val="20"/>
-                <w:szCs w:val="20"/>
-              </w:rPr>
-              <w:t>T</w:t>
-            </w:r>
-            <w:r>
-              <w:rPr>
-                <w:rFonts w:ascii="Times New Roman" w:eastAsia="Times New Roman" w:hAnsi="Times New Roman"/>
-                <w:i w:val="0"/>
-                <w:sz w:val="20"/>
-                <w:szCs w:val="20"/>
-              </w:rPr>
-              <w:t>13</w:t>
-            </w:r>
-            <w:r>
-              <w:rPr>
-                <w:rFonts w:ascii="Times New Roman" w:eastAsia="Times New Roman" w:hAnsi="Times New Roman"/>
-                <w:i w:val="0"/>
-                <w:sz w:val="20"/>
-                <w:szCs w:val="20"/>
-              </w:rPr>
-              <w:t xml:space="preserve"> - Realizar Presentación IV</w:t>
-            </w:r>
-            <w:r>
-              <w:rPr>
-                <w:rFonts w:ascii="Times New Roman" w:eastAsia="Times New Roman" w:hAnsi="Times New Roman"/>
-                <w:i w:val="0"/>
-                <w:sz w:val="20"/>
-                <w:szCs w:val="20"/>
-              </w:rPr>
-              <w:t xml:space="preserve"> </w:t>
-            </w:r>
-            <w:r>
-              <w:rPr>
-                <w:rFonts w:ascii="Times New Roman" w:eastAsia="Times New Roman" w:hAnsi="Times New Roman"/>
-                <w:i w:val="0"/>
-                <w:sz w:val="20"/>
-                <w:szCs w:val="20"/>
-              </w:rPr>
-              <w:t>–</w:t>
-            </w:r>
-            <w:r>
-              <w:rPr>
-                <w:rFonts w:ascii="Times New Roman" w:eastAsia="Times New Roman" w:hAnsi="Times New Roman"/>
-                <w:i w:val="0"/>
-                <w:sz w:val="20"/>
-                <w:szCs w:val="20"/>
-              </w:rPr>
-              <w:t xml:space="preserve"> </w:t>
-            </w:r>
-            <w:r>
-              <w:rPr>
-                <w:rFonts w:ascii="Times New Roman" w:eastAsia="Times New Roman" w:hAnsi="Times New Roman"/>
-                <w:i w:val="0"/>
-                <w:sz w:val="20"/>
-                <w:szCs w:val="20"/>
-              </w:rPr>
-              <w:t>C01</w:t>
+              <w:t>C01 T13 - Hacer Especificaciones de CU 1°Tanda</w:t>
             </w:r>
           </w:p>
         </w:tc>
@@ -3996,7 +3933,7 @@
                 <w:sz w:val="20"/>
                 <w:szCs w:val="20"/>
               </w:rPr>
-              <w:t>23/10</w:t>
+              <w:t>22/10</w:t>
             </w:r>
           </w:p>
         </w:tc>
@@ -4059,7 +3996,25 @@
                 <w:sz w:val="20"/>
                 <w:szCs w:val="20"/>
               </w:rPr>
-              <w:t>C01 T1</w:t>
+              <w:t xml:space="preserve">C01 </w:t>
+            </w:r>
+            <w:r>
+              <w:rPr>
+                <w:rFonts w:ascii="Times New Roman" w:eastAsia="Times New Roman" w:hAnsi="Times New Roman"/>
+                <w:i w:val="0"/>
+                <w:sz w:val="20"/>
+                <w:szCs w:val="20"/>
+              </w:rPr>
+              <w:t>T</w:t>
+            </w:r>
+            <w:r>
+              <w:rPr>
+                <w:rFonts w:ascii="Times New Roman" w:eastAsia="Times New Roman" w:hAnsi="Times New Roman"/>
+                <w:i w:val="0"/>
+                <w:sz w:val="20"/>
+                <w:szCs w:val="20"/>
+              </w:rPr>
+              <w:t>1</w:t>
             </w:r>
             <w:r>
               <w:rPr>
@@ -4077,16 +4032,43 @@
                 <w:sz w:val="20"/>
                 <w:szCs w:val="20"/>
               </w:rPr>
-              <w:t xml:space="preserve"> - </w:t>
-            </w:r>
-            <w:r>
-              <w:rPr>
-                <w:rFonts w:ascii="Times New Roman" w:eastAsia="Times New Roman" w:hAnsi="Times New Roman"/>
-                <w:i w:val="0"/>
-                <w:sz w:val="20"/>
-                <w:szCs w:val="20"/>
-              </w:rPr>
-              <w:t>Revisión de SQA (RTF)</w:t>
+              <w:t xml:space="preserve"> - Realizar Presentación IV</w:t>
+            </w:r>
+            <w:r>
+              <w:rPr>
+                <w:rFonts w:ascii="Times New Roman" w:eastAsia="Times New Roman" w:hAnsi="Times New Roman"/>
+                <w:i w:val="0"/>
+                <w:sz w:val="20"/>
+                <w:szCs w:val="20"/>
+              </w:rPr>
+              <w:t xml:space="preserve"> </w:t>
+            </w:r>
+            <w:r>
+              <w:rPr>
+                <w:rFonts w:ascii="Times New Roman" w:eastAsia="Times New Roman" w:hAnsi="Times New Roman"/>
+                <w:i w:val="0"/>
+                <w:sz w:val="20"/>
+                <w:szCs w:val="20"/>
+              </w:rPr>
+              <w:t>–</w:t>
+            </w:r>
+            <w:r>
+              <w:rPr>
+                <w:rFonts w:ascii="Times New Roman" w:eastAsia="Times New Roman" w:hAnsi="Times New Roman"/>
+                <w:i w:val="0"/>
+                <w:sz w:val="20"/>
+                <w:szCs w:val="20"/>
+              </w:rPr>
+              <w:t xml:space="preserve"> </w:t>
+            </w:r>
+            <w:r>
+              <w:rPr>
+                <w:rFonts w:ascii="Times New Roman" w:eastAsia="Times New Roman" w:hAnsi="Times New Roman"/>
+                <w:i w:val="0"/>
+                <w:sz w:val="20"/>
+                <w:szCs w:val="20"/>
+              </w:rPr>
+              <w:t>C01</w:t>
             </w:r>
           </w:p>
         </w:tc>
@@ -4143,7 +4125,7 @@
                 <w:sz w:val="20"/>
                 <w:szCs w:val="20"/>
               </w:rPr>
-              <w:t>27/10</w:t>
+              <w:t>23/10</w:t>
             </w:r>
           </w:p>
         </w:tc>
@@ -4172,7 +4154,7 @@
                 <w:sz w:val="20"/>
                 <w:szCs w:val="20"/>
               </w:rPr>
-              <w:t>29/10</w:t>
+              <w:t>25/10</w:t>
             </w:r>
           </w:p>
         </w:tc>
@@ -4206,43 +4188,25 @@
                 <w:sz w:val="20"/>
                 <w:szCs w:val="20"/>
               </w:rPr>
-              <w:t>C01 T15</w:t>
-            </w:r>
-            <w:r>
-              <w:rPr>
-                <w:rFonts w:ascii="Times New Roman" w:eastAsia="Times New Roman" w:hAnsi="Times New Roman"/>
-                <w:i w:val="0"/>
-                <w:sz w:val="20"/>
-                <w:szCs w:val="20"/>
-              </w:rPr>
-              <w:t xml:space="preserve"> - </w:t>
-            </w:r>
-            <w:r>
-              <w:rPr>
-                <w:rFonts w:ascii="Times New Roman" w:eastAsia="Times New Roman" w:hAnsi="Times New Roman"/>
-                <w:i w:val="0"/>
-                <w:sz w:val="20"/>
-                <w:szCs w:val="20"/>
-              </w:rPr>
-              <w:t>Revisión de SQA (</w:t>
-            </w:r>
-            <w:r>
-              <w:rPr>
-                <w:rFonts w:ascii="Times New Roman" w:eastAsia="Times New Roman" w:hAnsi="Times New Roman"/>
-                <w:i w:val="0"/>
-                <w:sz w:val="20"/>
-                <w:szCs w:val="20"/>
-              </w:rPr>
-              <w:t>Rutinaria</w:t>
-            </w:r>
-            <w:r>
-              <w:rPr>
-                <w:rFonts w:ascii="Times New Roman" w:eastAsia="Times New Roman" w:hAnsi="Times New Roman"/>
-                <w:i w:val="0"/>
-                <w:sz w:val="20"/>
-                <w:szCs w:val="20"/>
-              </w:rPr>
-              <w:t>)</w:t>
+              <w:t xml:space="preserve">C01 T13 </w:t>
+            </w:r>
+            <w:r>
+              <w:rPr>
+                <w:rFonts w:ascii="Times New Roman" w:eastAsia="Times New Roman" w:hAnsi="Times New Roman"/>
+                <w:i w:val="0"/>
+                <w:sz w:val="20"/>
+                <w:szCs w:val="20"/>
+              </w:rPr>
+              <w:t>- Hacer Especificaciones de CU 2</w:t>
+            </w:r>
+            <w:r>
+              <w:rPr>
+                <w:rFonts w:ascii="Times New Roman" w:eastAsia="Times New Roman" w:hAnsi="Times New Roman"/>
+                <w:i w:val="0"/>
+                <w:sz w:val="20"/>
+                <w:szCs w:val="20"/>
+              </w:rPr>
+              <w:t>°Tanda</w:t>
             </w:r>
           </w:p>
         </w:tc>
@@ -4254,13 +4218,8 @@
             <w:pPr>
               <w:pStyle w:val="PSI-ComentarioenTabla"/>
               <w:widowControl w:val="0"/>
-              <w:tabs>
-                <w:tab w:val="clear" w:pos="0"/>
-                <w:tab w:val="left" w:pos="322"/>
-              </w:tabs>
               <w:suppressAutoHyphens/>
               <w:spacing w:before="0" w:after="240" w:line="240" w:lineRule="atLeast"/>
-              <w:ind w:left="0" w:firstLine="0"/>
               <w:rPr>
                 <w:rFonts w:ascii="Times New Roman" w:eastAsia="Times New Roman" w:hAnsi="Times New Roman"/>
                 <w:i w:val="0"/>
@@ -4275,25 +4234,7 @@
                 <w:sz w:val="20"/>
                 <w:szCs w:val="20"/>
               </w:rPr>
-              <w:t xml:space="preserve">  </w:t>
-            </w:r>
-            <w:r>
-              <w:rPr>
-                <w:rFonts w:ascii="Times New Roman" w:eastAsia="Times New Roman" w:hAnsi="Times New Roman"/>
-                <w:i w:val="0"/>
-                <w:sz w:val="20"/>
-                <w:szCs w:val="20"/>
-              </w:rPr>
-              <w:t>Emilio Levipichun</w:t>
-            </w:r>
-            <w:r>
-              <w:rPr>
-                <w:rFonts w:ascii="Times New Roman" w:eastAsia="Times New Roman" w:hAnsi="Times New Roman"/>
-                <w:i w:val="0"/>
-                <w:sz w:val="20"/>
-                <w:szCs w:val="20"/>
-              </w:rPr>
-              <w:t>, Malena Oyarzo</w:t>
+              <w:t>Valeria Ojeda, Emilio Levipichun, Eduardo Sly, Malena Oyarzo</w:t>
             </w:r>
           </w:p>
         </w:tc>
@@ -4322,7 +4263,7 @@
                 <w:sz w:val="20"/>
                 <w:szCs w:val="20"/>
               </w:rPr>
-              <w:t>27/10</w:t>
+              <w:t>25/10</w:t>
             </w:r>
           </w:p>
         </w:tc>
@@ -4353,6 +4294,8 @@
               </w:rPr>
               <w:t>29/10</w:t>
             </w:r>
+            <w:bookmarkStart w:id="8" w:name="_GoBack"/>
+            <w:bookmarkEnd w:id="8"/>
           </w:p>
         </w:tc>
       </w:tr>
@@ -4385,7 +4328,16 @@
                 <w:sz w:val="20"/>
                 <w:szCs w:val="20"/>
               </w:rPr>
-              <w:t>C01 T16</w:t>
+              <w:t>C01 T1</w:t>
+            </w:r>
+            <w:r>
+              <w:rPr>
+                <w:rFonts w:ascii="Times New Roman" w:eastAsia="Times New Roman" w:hAnsi="Times New Roman"/>
+                <w:i w:val="0"/>
+                <w:sz w:val="20"/>
+                <w:szCs w:val="20"/>
+              </w:rPr>
+              <w:t>5</w:t>
             </w:r>
             <w:r>
               <w:rPr>
@@ -4403,7 +4355,7 @@
                 <w:sz w:val="20"/>
                 <w:szCs w:val="20"/>
               </w:rPr>
-              <w:t>Realizar Seguimiento de Riesgos</w:t>
+              <w:t>Revisión de SQA (RTF)</w:t>
             </w:r>
           </w:p>
         </w:tc>
@@ -4431,17 +4383,7 @@
                 <w:sz w:val="20"/>
                 <w:szCs w:val="20"/>
               </w:rPr>
-              <w:tab/>
-              <w:t>Malena Oyarzo</w:t>
-            </w:r>
-            <w:r>
-              <w:rPr>
-                <w:rFonts w:ascii="Times New Roman" w:eastAsia="Times New Roman" w:hAnsi="Times New Roman"/>
-                <w:i w:val="0"/>
-                <w:sz w:val="20"/>
-                <w:szCs w:val="20"/>
-              </w:rPr>
-              <w:tab/>
+              <w:t>Valeria Ojeda, Emilio Levipichun, Eduardo Sly, Malena Oyarzo</w:t>
             </w:r>
           </w:p>
         </w:tc>
@@ -4533,61 +4475,43 @@
                 <w:sz w:val="20"/>
                 <w:szCs w:val="20"/>
               </w:rPr>
-              <w:t xml:space="preserve">C01 </w:t>
-            </w:r>
-            <w:r>
-              <w:rPr>
-                <w:rFonts w:ascii="Times New Roman" w:eastAsia="Times New Roman" w:hAnsi="Times New Roman"/>
-                <w:i w:val="0"/>
-                <w:sz w:val="20"/>
-                <w:szCs w:val="20"/>
-              </w:rPr>
-              <w:t>T</w:t>
-            </w:r>
-            <w:r>
-              <w:rPr>
-                <w:rFonts w:ascii="Times New Roman" w:eastAsia="Times New Roman" w:hAnsi="Times New Roman"/>
-                <w:i w:val="0"/>
-                <w:sz w:val="20"/>
-                <w:szCs w:val="20"/>
-              </w:rPr>
-              <w:t>17</w:t>
-            </w:r>
-            <w:r>
-              <w:rPr>
-                <w:rFonts w:ascii="Times New Roman" w:eastAsia="Times New Roman" w:hAnsi="Times New Roman"/>
-                <w:i w:val="0"/>
-                <w:sz w:val="20"/>
-                <w:szCs w:val="20"/>
-              </w:rPr>
-              <w:t xml:space="preserve"> - Cierre de la Iteración </w:t>
-            </w:r>
-            <w:r>
-              <w:rPr>
-                <w:rFonts w:ascii="Times New Roman" w:eastAsia="Times New Roman" w:hAnsi="Times New Roman"/>
-                <w:i w:val="0"/>
-                <w:sz w:val="20"/>
-                <w:szCs w:val="20"/>
-              </w:rPr>
-              <w:t>C</w:t>
-            </w:r>
-            <w:r>
-              <w:rPr>
-                <w:rFonts w:ascii="Times New Roman" w:eastAsia="Times New Roman" w:hAnsi="Times New Roman"/>
-                <w:i w:val="0"/>
-                <w:sz w:val="20"/>
-                <w:szCs w:val="20"/>
-              </w:rPr>
-              <w:t>0</w:t>
-            </w:r>
-            <w:r>
-              <w:rPr>
-                <w:rFonts w:ascii="Times New Roman" w:eastAsia="Times New Roman" w:hAnsi="Times New Roman"/>
-                <w:i w:val="0"/>
-                <w:sz w:val="20"/>
-                <w:szCs w:val="20"/>
-              </w:rPr>
-              <w:t>1</w:t>
+              <w:t>C01 T16</w:t>
+            </w:r>
+            <w:r>
+              <w:rPr>
+                <w:rFonts w:ascii="Times New Roman" w:eastAsia="Times New Roman" w:hAnsi="Times New Roman"/>
+                <w:i w:val="0"/>
+                <w:sz w:val="20"/>
+                <w:szCs w:val="20"/>
+              </w:rPr>
+              <w:t xml:space="preserve"> - </w:t>
+            </w:r>
+            <w:r>
+              <w:rPr>
+                <w:rFonts w:ascii="Times New Roman" w:eastAsia="Times New Roman" w:hAnsi="Times New Roman"/>
+                <w:i w:val="0"/>
+                <w:sz w:val="20"/>
+                <w:szCs w:val="20"/>
+              </w:rPr>
+              <w:t>Revisión de SQA (</w:t>
+            </w:r>
+            <w:r>
+              <w:rPr>
+                <w:rFonts w:ascii="Times New Roman" w:eastAsia="Times New Roman" w:hAnsi="Times New Roman"/>
+                <w:i w:val="0"/>
+                <w:sz w:val="20"/>
+                <w:szCs w:val="20"/>
+              </w:rPr>
+              <w:t>Rutinaria</w:t>
+            </w:r>
+            <w:r>
+              <w:rPr>
+                <w:rFonts w:ascii="Times New Roman" w:eastAsia="Times New Roman" w:hAnsi="Times New Roman"/>
+                <w:i w:val="0"/>
+                <w:sz w:val="20"/>
+                <w:szCs w:val="20"/>
+              </w:rPr>
+              <w:t>)</w:t>
             </w:r>
           </w:p>
         </w:tc>
@@ -4599,8 +4523,13 @@
             <w:pPr>
               <w:pStyle w:val="PSI-ComentarioenTabla"/>
               <w:widowControl w:val="0"/>
+              <w:tabs>
+                <w:tab w:val="clear" w:pos="0"/>
+                <w:tab w:val="left" w:pos="322"/>
+              </w:tabs>
               <w:suppressAutoHyphens/>
               <w:spacing w:before="0" w:after="240" w:line="240" w:lineRule="atLeast"/>
+              <w:ind w:left="0" w:firstLine="0"/>
               <w:rPr>
                 <w:rFonts w:ascii="Times New Roman" w:eastAsia="Times New Roman" w:hAnsi="Times New Roman"/>
                 <w:i w:val="0"/>
@@ -4615,7 +4544,25 @@
                 <w:sz w:val="20"/>
                 <w:szCs w:val="20"/>
               </w:rPr>
-              <w:t>Valeria Ojeda, Emilio Levipichun, Eduardo Sly, Malena Oyarzo</w:t>
+              <w:t xml:space="preserve">  </w:t>
+            </w:r>
+            <w:r>
+              <w:rPr>
+                <w:rFonts w:ascii="Times New Roman" w:eastAsia="Times New Roman" w:hAnsi="Times New Roman"/>
+                <w:i w:val="0"/>
+                <w:sz w:val="20"/>
+                <w:szCs w:val="20"/>
+              </w:rPr>
+              <w:t>Emilio Levipichun</w:t>
+            </w:r>
+            <w:r>
+              <w:rPr>
+                <w:rFonts w:ascii="Times New Roman" w:eastAsia="Times New Roman" w:hAnsi="Times New Roman"/>
+                <w:i w:val="0"/>
+                <w:sz w:val="20"/>
+                <w:szCs w:val="20"/>
+              </w:rPr>
+              <w:t>, Malena Oyarzo</w:t>
             </w:r>
           </w:p>
         </w:tc>
@@ -4707,34 +4654,25 @@
                 <w:sz w:val="20"/>
                 <w:szCs w:val="20"/>
               </w:rPr>
-              <w:t>C01 T1</w:t>
-            </w:r>
-            <w:r>
-              <w:rPr>
-                <w:rFonts w:ascii="Times New Roman" w:eastAsia="Times New Roman" w:hAnsi="Times New Roman"/>
-                <w:i w:val="0"/>
-                <w:sz w:val="20"/>
-                <w:szCs w:val="20"/>
-              </w:rPr>
-              <w:t>8</w:t>
-            </w:r>
-            <w:r>
-              <w:rPr>
-                <w:rFonts w:ascii="Times New Roman" w:eastAsia="Times New Roman" w:hAnsi="Times New Roman"/>
-                <w:i w:val="0"/>
-                <w:sz w:val="20"/>
-                <w:szCs w:val="20"/>
-              </w:rPr>
-              <w:t xml:space="preserve"> - Realizar Plan de Iteración Fase Construcción Iterac</w:t>
-            </w:r>
-            <w:r>
-              <w:rPr>
-                <w:rFonts w:ascii="Times New Roman" w:eastAsia="Times New Roman" w:hAnsi="Times New Roman"/>
-                <w:i w:val="0"/>
-                <w:sz w:val="20"/>
-                <w:szCs w:val="20"/>
-              </w:rPr>
-              <w:t>ión C02</w:t>
+              <w:t>C01 T17</w:t>
+            </w:r>
+            <w:r>
+              <w:rPr>
+                <w:rFonts w:ascii="Times New Roman" w:eastAsia="Times New Roman" w:hAnsi="Times New Roman"/>
+                <w:i w:val="0"/>
+                <w:sz w:val="20"/>
+                <w:szCs w:val="20"/>
+              </w:rPr>
+              <w:t xml:space="preserve"> - </w:t>
+            </w:r>
+            <w:r>
+              <w:rPr>
+                <w:rFonts w:ascii="Times New Roman" w:eastAsia="Times New Roman" w:hAnsi="Times New Roman"/>
+                <w:i w:val="0"/>
+                <w:sz w:val="20"/>
+                <w:szCs w:val="20"/>
+              </w:rPr>
+              <w:t>Realizar Seguimiento de Riesgos</w:t>
             </w:r>
           </w:p>
         </w:tc>
@@ -4762,7 +4700,17 @@
                 <w:sz w:val="20"/>
                 <w:szCs w:val="20"/>
               </w:rPr>
-              <w:t>Valeria Ojeda</w:t>
+              <w:tab/>
+              <w:t>Malena Oyarzo</w:t>
+            </w:r>
+            <w:r>
+              <w:rPr>
+                <w:rFonts w:ascii="Times New Roman" w:eastAsia="Times New Roman" w:hAnsi="Times New Roman"/>
+                <w:i w:val="0"/>
+                <w:sz w:val="20"/>
+                <w:szCs w:val="20"/>
+              </w:rPr>
+              <w:tab/>
             </w:r>
           </w:p>
         </w:tc>
@@ -4872,52 +4820,43 @@
                 <w:sz w:val="20"/>
                 <w:szCs w:val="20"/>
               </w:rPr>
-              <w:t>19</w:t>
-            </w:r>
-            <w:r>
-              <w:rPr>
-                <w:rFonts w:ascii="Times New Roman" w:eastAsia="Times New Roman" w:hAnsi="Times New Roman"/>
-                <w:i w:val="0"/>
-                <w:sz w:val="20"/>
-                <w:szCs w:val="20"/>
-              </w:rPr>
-              <w:t xml:space="preserve"> - Realizar Presentación V</w:t>
-            </w:r>
-            <w:r>
-              <w:rPr>
-                <w:rFonts w:ascii="Times New Roman" w:eastAsia="Times New Roman" w:hAnsi="Times New Roman"/>
-                <w:i w:val="0"/>
-                <w:sz w:val="20"/>
-                <w:szCs w:val="20"/>
-              </w:rPr>
-              <w:t xml:space="preserve"> </w:t>
-            </w:r>
-            <w:r>
-              <w:rPr>
-                <w:rFonts w:ascii="Times New Roman" w:eastAsia="Times New Roman" w:hAnsi="Times New Roman"/>
-                <w:i w:val="0"/>
-                <w:sz w:val="20"/>
-                <w:szCs w:val="20"/>
-              </w:rPr>
-              <w:t>–</w:t>
-            </w:r>
-            <w:r>
-              <w:rPr>
-                <w:rFonts w:ascii="Times New Roman" w:eastAsia="Times New Roman" w:hAnsi="Times New Roman"/>
-                <w:i w:val="0"/>
-                <w:sz w:val="20"/>
-                <w:szCs w:val="20"/>
-              </w:rPr>
-              <w:t xml:space="preserve"> </w:t>
-            </w:r>
-            <w:r>
-              <w:rPr>
-                <w:rFonts w:ascii="Times New Roman" w:eastAsia="Times New Roman" w:hAnsi="Times New Roman"/>
-                <w:i w:val="0"/>
-                <w:sz w:val="20"/>
-                <w:szCs w:val="20"/>
-              </w:rPr>
-              <w:t>C01</w:t>
+              <w:t>18</w:t>
+            </w:r>
+            <w:r>
+              <w:rPr>
+                <w:rFonts w:ascii="Times New Roman" w:eastAsia="Times New Roman" w:hAnsi="Times New Roman"/>
+                <w:i w:val="0"/>
+                <w:sz w:val="20"/>
+                <w:szCs w:val="20"/>
+              </w:rPr>
+              <w:t xml:space="preserve"> - Cierre de la Iteración </w:t>
+            </w:r>
+            <w:r>
+              <w:rPr>
+                <w:rFonts w:ascii="Times New Roman" w:eastAsia="Times New Roman" w:hAnsi="Times New Roman"/>
+                <w:i w:val="0"/>
+                <w:sz w:val="20"/>
+                <w:szCs w:val="20"/>
+              </w:rPr>
+              <w:t>C</w:t>
+            </w:r>
+            <w:r>
+              <w:rPr>
+                <w:rFonts w:ascii="Times New Roman" w:eastAsia="Times New Roman" w:hAnsi="Times New Roman"/>
+                <w:i w:val="0"/>
+                <w:sz w:val="20"/>
+                <w:szCs w:val="20"/>
+              </w:rPr>
+              <w:t>0</w:t>
+            </w:r>
+            <w:r>
+              <w:rPr>
+                <w:rFonts w:ascii="Times New Roman" w:eastAsia="Times New Roman" w:hAnsi="Times New Roman"/>
+                <w:i w:val="0"/>
+                <w:sz w:val="20"/>
+                <w:szCs w:val="20"/>
+              </w:rPr>
+              <w:t>1</w:t>
             </w:r>
           </w:p>
         </w:tc>
@@ -5025,6 +4964,338 @@
               <w:spacing w:before="0" w:after="240" w:line="240" w:lineRule="atLeast"/>
               <w:rPr>
                 <w:rFonts w:ascii="Times New Roman" w:eastAsia="Times New Roman" w:hAnsi="Times New Roman"/>
+                <w:i w:val="0"/>
+                <w:sz w:val="20"/>
+                <w:szCs w:val="20"/>
+              </w:rPr>
+            </w:pPr>
+            <w:r>
+              <w:rPr>
+                <w:rFonts w:ascii="Times New Roman" w:eastAsia="Times New Roman" w:hAnsi="Times New Roman"/>
+                <w:i w:val="0"/>
+                <w:sz w:val="20"/>
+                <w:szCs w:val="20"/>
+              </w:rPr>
+              <w:t>C01 T1</w:t>
+            </w:r>
+            <w:r>
+              <w:rPr>
+                <w:rFonts w:ascii="Times New Roman" w:eastAsia="Times New Roman" w:hAnsi="Times New Roman"/>
+                <w:i w:val="0"/>
+                <w:sz w:val="20"/>
+                <w:szCs w:val="20"/>
+              </w:rPr>
+              <w:t>9</w:t>
+            </w:r>
+            <w:r>
+              <w:rPr>
+                <w:rFonts w:ascii="Times New Roman" w:eastAsia="Times New Roman" w:hAnsi="Times New Roman"/>
+                <w:i w:val="0"/>
+                <w:sz w:val="20"/>
+                <w:szCs w:val="20"/>
+              </w:rPr>
+              <w:t xml:space="preserve"> - Realizar Plan de Iteración Fase Construcción Iterac</w:t>
+            </w:r>
+            <w:r>
+              <w:rPr>
+                <w:rFonts w:ascii="Times New Roman" w:eastAsia="Times New Roman" w:hAnsi="Times New Roman"/>
+                <w:i w:val="0"/>
+                <w:sz w:val="20"/>
+                <w:szCs w:val="20"/>
+              </w:rPr>
+              <w:t>ión C02</w:t>
+            </w:r>
+          </w:p>
+        </w:tc>
+        <w:tc>
+          <w:tcPr>
+            <w:tcW w:w="2132" w:type="dxa"/>
+          </w:tcPr>
+          <w:p>
+            <w:pPr>
+              <w:pStyle w:val="PSI-ComentarioenTabla"/>
+              <w:widowControl w:val="0"/>
+              <w:suppressAutoHyphens/>
+              <w:spacing w:before="0" w:after="240" w:line="240" w:lineRule="atLeast"/>
+              <w:rPr>
+                <w:rFonts w:ascii="Times New Roman" w:eastAsia="Times New Roman" w:hAnsi="Times New Roman"/>
+                <w:i w:val="0"/>
+                <w:sz w:val="20"/>
+                <w:szCs w:val="20"/>
+              </w:rPr>
+            </w:pPr>
+            <w:r>
+              <w:rPr>
+                <w:rFonts w:ascii="Times New Roman" w:eastAsia="Times New Roman" w:hAnsi="Times New Roman"/>
+                <w:i w:val="0"/>
+                <w:sz w:val="20"/>
+                <w:szCs w:val="20"/>
+              </w:rPr>
+              <w:t>Valeria Ojeda</w:t>
+            </w:r>
+          </w:p>
+        </w:tc>
+        <w:tc>
+          <w:tcPr>
+            <w:tcW w:w="1134" w:type="dxa"/>
+            <w:vAlign w:val="center"/>
+          </w:tcPr>
+          <w:p>
+            <w:pPr>
+              <w:pStyle w:val="PSI-ComentarioenTabla"/>
+              <w:widowControl w:val="0"/>
+              <w:suppressAutoHyphens/>
+              <w:spacing w:before="0" w:after="240" w:line="240" w:lineRule="atLeast"/>
+              <w:rPr>
+                <w:rFonts w:ascii="Times New Roman" w:eastAsia="Times New Roman" w:hAnsi="Times New Roman"/>
+                <w:i w:val="0"/>
+                <w:sz w:val="20"/>
+                <w:szCs w:val="20"/>
+              </w:rPr>
+            </w:pPr>
+            <w:r>
+              <w:rPr>
+                <w:rFonts w:ascii="Times New Roman" w:eastAsia="Times New Roman" w:hAnsi="Times New Roman"/>
+                <w:i w:val="0"/>
+                <w:sz w:val="20"/>
+                <w:szCs w:val="20"/>
+              </w:rPr>
+              <w:t>27/10</w:t>
+            </w:r>
+          </w:p>
+        </w:tc>
+        <w:tc>
+          <w:tcPr>
+            <w:tcW w:w="1133" w:type="dxa"/>
+            <w:vAlign w:val="center"/>
+          </w:tcPr>
+          <w:p>
+            <w:pPr>
+              <w:pStyle w:val="PSI-ComentarioenTabla"/>
+              <w:widowControl w:val="0"/>
+              <w:suppressAutoHyphens/>
+              <w:spacing w:before="0" w:after="240" w:line="240" w:lineRule="atLeast"/>
+              <w:rPr>
+                <w:rFonts w:ascii="Times New Roman" w:eastAsia="Times New Roman" w:hAnsi="Times New Roman"/>
+                <w:i w:val="0"/>
+                <w:sz w:val="20"/>
+                <w:szCs w:val="20"/>
+              </w:rPr>
+            </w:pPr>
+            <w:r>
+              <w:rPr>
+                <w:rFonts w:ascii="Times New Roman" w:eastAsia="Times New Roman" w:hAnsi="Times New Roman"/>
+                <w:i w:val="0"/>
+                <w:sz w:val="20"/>
+                <w:szCs w:val="20"/>
+              </w:rPr>
+              <w:t>29/10</w:t>
+            </w:r>
+          </w:p>
+        </w:tc>
+      </w:tr>
+      <w:tr>
+        <w:trPr>
+          <w:jc w:val="center"/>
+        </w:trPr>
+        <w:tc>
+          <w:tcPr>
+            <w:tcW w:w="4673" w:type="dxa"/>
+            <w:vAlign w:val="center"/>
+          </w:tcPr>
+          <w:p>
+            <w:pPr>
+              <w:pStyle w:val="PSI-ComentarioenTabla"/>
+              <w:widowControl w:val="0"/>
+              <w:suppressAutoHyphens/>
+              <w:spacing w:before="0" w:after="240" w:line="240" w:lineRule="atLeast"/>
+              <w:rPr>
+                <w:rFonts w:ascii="Times New Roman" w:eastAsia="Times New Roman" w:hAnsi="Times New Roman"/>
+                <w:i w:val="0"/>
+                <w:sz w:val="20"/>
+                <w:szCs w:val="20"/>
+              </w:rPr>
+            </w:pPr>
+            <w:r>
+              <w:rPr>
+                <w:rFonts w:ascii="Times New Roman" w:eastAsia="Times New Roman" w:hAnsi="Times New Roman"/>
+                <w:i w:val="0"/>
+                <w:sz w:val="20"/>
+                <w:szCs w:val="20"/>
+              </w:rPr>
+              <w:t xml:space="preserve">C01 </w:t>
+            </w:r>
+            <w:r>
+              <w:rPr>
+                <w:rFonts w:ascii="Times New Roman" w:eastAsia="Times New Roman" w:hAnsi="Times New Roman"/>
+                <w:i w:val="0"/>
+                <w:sz w:val="20"/>
+                <w:szCs w:val="20"/>
+              </w:rPr>
+              <w:t>20</w:t>
+            </w:r>
+            <w:r>
+              <w:rPr>
+                <w:rFonts w:ascii="Times New Roman" w:eastAsia="Times New Roman" w:hAnsi="Times New Roman"/>
+                <w:i w:val="0"/>
+                <w:sz w:val="20"/>
+                <w:szCs w:val="20"/>
+              </w:rPr>
+              <w:t xml:space="preserve"> - Realizar Presentación V</w:t>
+            </w:r>
+            <w:r>
+              <w:rPr>
+                <w:rFonts w:ascii="Times New Roman" w:eastAsia="Times New Roman" w:hAnsi="Times New Roman"/>
+                <w:i w:val="0"/>
+                <w:sz w:val="20"/>
+                <w:szCs w:val="20"/>
+              </w:rPr>
+              <w:t xml:space="preserve"> </w:t>
+            </w:r>
+            <w:r>
+              <w:rPr>
+                <w:rFonts w:ascii="Times New Roman" w:eastAsia="Times New Roman" w:hAnsi="Times New Roman"/>
+                <w:i w:val="0"/>
+                <w:sz w:val="20"/>
+                <w:szCs w:val="20"/>
+              </w:rPr>
+              <w:t>–</w:t>
+            </w:r>
+            <w:r>
+              <w:rPr>
+                <w:rFonts w:ascii="Times New Roman" w:eastAsia="Times New Roman" w:hAnsi="Times New Roman"/>
+                <w:i w:val="0"/>
+                <w:sz w:val="20"/>
+                <w:szCs w:val="20"/>
+              </w:rPr>
+              <w:t xml:space="preserve"> </w:t>
+            </w:r>
+            <w:r>
+              <w:rPr>
+                <w:rFonts w:ascii="Times New Roman" w:eastAsia="Times New Roman" w:hAnsi="Times New Roman"/>
+                <w:i w:val="0"/>
+                <w:sz w:val="20"/>
+                <w:szCs w:val="20"/>
+              </w:rPr>
+              <w:t>C01</w:t>
+            </w:r>
+          </w:p>
+        </w:tc>
+        <w:tc>
+          <w:tcPr>
+            <w:tcW w:w="2132" w:type="dxa"/>
+          </w:tcPr>
+          <w:p>
+            <w:pPr>
+              <w:pStyle w:val="PSI-ComentarioenTabla"/>
+              <w:widowControl w:val="0"/>
+              <w:suppressAutoHyphens/>
+              <w:spacing w:before="0" w:after="240" w:line="240" w:lineRule="atLeast"/>
+              <w:rPr>
+                <w:rFonts w:ascii="Times New Roman" w:eastAsia="Times New Roman" w:hAnsi="Times New Roman"/>
+                <w:i w:val="0"/>
+                <w:sz w:val="20"/>
+                <w:szCs w:val="20"/>
+              </w:rPr>
+            </w:pPr>
+            <w:r>
+              <w:rPr>
+                <w:rFonts w:ascii="Times New Roman" w:eastAsia="Times New Roman" w:hAnsi="Times New Roman"/>
+                <w:i w:val="0"/>
+                <w:sz w:val="20"/>
+                <w:szCs w:val="20"/>
+              </w:rPr>
+              <w:t xml:space="preserve">Valeria Ojeda, Emilio Levipichun, Eduardo </w:t>
+            </w:r>
+            <w:r>
+              <w:rPr>
+                <w:rFonts w:ascii="Times New Roman" w:eastAsia="Times New Roman" w:hAnsi="Times New Roman"/>
+                <w:i w:val="0"/>
+                <w:sz w:val="20"/>
+                <w:szCs w:val="20"/>
+              </w:rPr>
+              <w:lastRenderedPageBreak/>
+              <w:t>Sly, Malena Oyarzo</w:t>
+            </w:r>
+          </w:p>
+        </w:tc>
+        <w:tc>
+          <w:tcPr>
+            <w:tcW w:w="1134" w:type="dxa"/>
+            <w:vAlign w:val="center"/>
+          </w:tcPr>
+          <w:p>
+            <w:pPr>
+              <w:pStyle w:val="PSI-ComentarioenTabla"/>
+              <w:widowControl w:val="0"/>
+              <w:suppressAutoHyphens/>
+              <w:spacing w:before="0" w:after="240" w:line="240" w:lineRule="atLeast"/>
+              <w:rPr>
+                <w:rFonts w:ascii="Times New Roman" w:eastAsia="Times New Roman" w:hAnsi="Times New Roman"/>
+                <w:i w:val="0"/>
+                <w:sz w:val="20"/>
+                <w:szCs w:val="20"/>
+              </w:rPr>
+            </w:pPr>
+            <w:r>
+              <w:rPr>
+                <w:rFonts w:ascii="Times New Roman" w:eastAsia="Times New Roman" w:hAnsi="Times New Roman"/>
+                <w:i w:val="0"/>
+                <w:sz w:val="20"/>
+                <w:szCs w:val="20"/>
+              </w:rPr>
+              <w:lastRenderedPageBreak/>
+              <w:t>27/10</w:t>
+            </w:r>
+          </w:p>
+        </w:tc>
+        <w:tc>
+          <w:tcPr>
+            <w:tcW w:w="1133" w:type="dxa"/>
+            <w:vAlign w:val="center"/>
+          </w:tcPr>
+          <w:p>
+            <w:pPr>
+              <w:pStyle w:val="PSI-ComentarioenTabla"/>
+              <w:widowControl w:val="0"/>
+              <w:suppressAutoHyphens/>
+              <w:spacing w:before="0" w:after="240" w:line="240" w:lineRule="atLeast"/>
+              <w:rPr>
+                <w:rFonts w:ascii="Times New Roman" w:eastAsia="Times New Roman" w:hAnsi="Times New Roman"/>
+                <w:i w:val="0"/>
+                <w:sz w:val="20"/>
+                <w:szCs w:val="20"/>
+              </w:rPr>
+            </w:pPr>
+            <w:r>
+              <w:rPr>
+                <w:rFonts w:ascii="Times New Roman" w:eastAsia="Times New Roman" w:hAnsi="Times New Roman"/>
+                <w:i w:val="0"/>
+                <w:sz w:val="20"/>
+                <w:szCs w:val="20"/>
+              </w:rPr>
+              <w:t>29/10</w:t>
+            </w:r>
+          </w:p>
+        </w:tc>
+      </w:tr>
+      <w:tr>
+        <w:trPr>
+          <w:jc w:val="center"/>
+        </w:trPr>
+        <w:tc>
+          <w:tcPr>
+            <w:tcW w:w="4673" w:type="dxa"/>
+            <w:vAlign w:val="center"/>
+          </w:tcPr>
+          <w:p>
+            <w:pPr>
+              <w:pStyle w:val="PSI-ComentarioenTabla"/>
+              <w:widowControl w:val="0"/>
+              <w:suppressAutoHyphens/>
+              <w:spacing w:before="0" w:after="240" w:line="240" w:lineRule="atLeast"/>
+              <w:rPr>
+                <w:rFonts w:ascii="Times New Roman" w:eastAsia="Times New Roman" w:hAnsi="Times New Roman"/>
                 <w:b/>
                 <w:i w:val="0"/>
                 <w:sz w:val="20"/>
@@ -5039,6 +5310,7 @@
                 <w:sz w:val="20"/>
                 <w:szCs w:val="20"/>
               </w:rPr>
+              <w:lastRenderedPageBreak/>
               <w:t>Fin de la iteración</w:t>
             </w:r>
           </w:p>
@@ -5131,7 +5403,7 @@
       <w:pPr>
         <w:pStyle w:val="PSI-Normal"/>
       </w:pPr>
-      <w:bookmarkStart w:id="8" w:name="_Toc238197615"/>
+      <w:bookmarkStart w:id="9" w:name="_Toc238197615"/>
       <w:r>
         <w:tab/>
       </w:r>
@@ -5143,240 +5415,238 @@
           <w:rFonts w:eastAsia="DejaVu Sans"/>
         </w:rPr>
       </w:pPr>
-      <w:bookmarkStart w:id="9" w:name="_Toc179582517"/>
+      <w:bookmarkStart w:id="10" w:name="_Toc179582517"/>
       <w:r>
         <w:rPr>
           <w:rFonts w:eastAsia="DejaVu Sans"/>
         </w:rPr>
+        <w:t>Casos de Uso y Escenarios</w:t>
+      </w:r>
+      <w:bookmarkEnd w:id="9"/>
+      <w:bookmarkEnd w:id="10"/>
+    </w:p>
+    <w:p>
+      <w:pPr>
+        <w:pStyle w:val="PSI-Normal"/>
+      </w:pPr>
+      <w:r>
+        <w:t>Lista de Casos de Uso al 24</w:t>
+      </w:r>
+      <w:r>
+        <w:t>/09:</w:t>
+      </w:r>
+    </w:p>
+    <w:p>
+      <w:pPr>
+        <w:pStyle w:val="PSI-Normal"/>
+      </w:pPr>
+      <w:r>
+        <w:t xml:space="preserve">CU01 - CRUD </w:t>
+      </w:r>
+      <w:r>
+        <w:t>Escenario</w:t>
+      </w:r>
+    </w:p>
+    <w:p>
+      <w:pPr>
+        <w:pStyle w:val="PSI-Normal"/>
+      </w:pPr>
+      <w:r>
+        <w:t xml:space="preserve">CU02 - Consultar </w:t>
+      </w:r>
+      <w:r>
+        <w:t>Escenario</w:t>
+      </w:r>
+    </w:p>
+    <w:p>
+      <w:pPr>
+        <w:pStyle w:val="PSI-Normal"/>
+      </w:pPr>
+      <w:r>
+        <w:t xml:space="preserve">CU03 - Asignar </w:t>
+      </w:r>
+      <w:r>
+        <w:t>Escenario</w:t>
+      </w:r>
+    </w:p>
+    <w:p>
+      <w:pPr>
+        <w:pStyle w:val="PSI-Normal"/>
+      </w:pPr>
+      <w:r>
+        <w:t>CU04 - Adjuntar Documentos</w:t>
+      </w:r>
+    </w:p>
+    <w:p>
+      <w:pPr>
+        <w:pStyle w:val="PSI-Normal"/>
+      </w:pPr>
+      <w:r>
+        <w:t xml:space="preserve">CU05 - Comentar </w:t>
+      </w:r>
+      <w:r>
+        <w:t>Escenario</w:t>
+      </w:r>
+    </w:p>
+    <w:p>
+      <w:pPr>
+        <w:pStyle w:val="PSI-Normal"/>
+      </w:pPr>
+      <w:r>
+        <w:t xml:space="preserve">CU06 - Exportar </w:t>
+      </w:r>
+      <w:r>
+        <w:t xml:space="preserve">Escenarios </w:t>
+      </w:r>
+      <w:r>
+        <w:t>y Resultados</w:t>
+      </w:r>
+    </w:p>
+    <w:p>
+      <w:pPr>
+        <w:pStyle w:val="PSI-Normal"/>
+      </w:pPr>
+      <w:r>
+        <w:t xml:space="preserve">CU07 - </w:t>
+      </w:r>
+      <w:r>
+        <w:t>Consultar Proyectos</w:t>
+      </w:r>
+    </w:p>
+    <w:p>
+      <w:pPr>
+        <w:pStyle w:val="PSI-Normal"/>
+      </w:pPr>
+      <w:r>
+        <w:t xml:space="preserve">CU08 - </w:t>
+      </w:r>
+      <w:r>
+        <w:t xml:space="preserve">Consultar Proyectos Asignados </w:t>
+      </w:r>
+    </w:p>
+    <w:p>
+      <w:pPr>
+        <w:pStyle w:val="PSI-Normal"/>
+      </w:pPr>
+      <w:r>
+        <w:t xml:space="preserve">CU09 - </w:t>
+      </w:r>
+      <w:r>
+        <w:t>CRUD Proyectos</w:t>
+      </w:r>
+    </w:p>
+    <w:p>
+      <w:pPr>
+        <w:pStyle w:val="PSI-Normal"/>
+      </w:pPr>
+      <w:r>
+        <w:t xml:space="preserve">CU10 - </w:t>
+      </w:r>
+      <w:r>
+        <w:t>CRUD Permisos</w:t>
+      </w:r>
+    </w:p>
+    <w:p>
+      <w:pPr>
+        <w:pStyle w:val="PSI-Normal"/>
+      </w:pPr>
+      <w:r>
+        <w:t>CU11 - CRUD Usuarios</w:t>
+      </w:r>
+    </w:p>
+    <w:p>
+      <w:pPr>
+        <w:pStyle w:val="PSI-Normal"/>
+      </w:pPr>
+      <w:r>
+        <w:t>CU11 - CRUD Hitos</w:t>
+      </w:r>
+    </w:p>
+    <w:p>
+      <w:pPr>
+        <w:pStyle w:val="PSI-Normal"/>
+      </w:pPr>
+      <w:r>
+        <w:t xml:space="preserve">CU12 - </w:t>
+      </w:r>
+      <w:r>
+        <w:t xml:space="preserve"> CRUD Iteraciones</w:t>
+      </w:r>
+    </w:p>
+    <w:p>
+      <w:pPr>
+        <w:pStyle w:val="PSI-Normal"/>
+      </w:pPr>
+      <w:r>
+        <w:t>CU13 - CRUD Roles</w:t>
+      </w:r>
+    </w:p>
+    <w:p>
+      <w:pPr>
+        <w:pStyle w:val="PSI-Normal"/>
+      </w:pPr>
+      <w:r>
+        <w:t>CU13 - Consultar Hitos</w:t>
+      </w:r>
+    </w:p>
+    <w:p>
+      <w:pPr>
+        <w:pStyle w:val="PSI-Normal"/>
+      </w:pPr>
+      <w:r>
+        <w:t>CU1</w:t>
+      </w:r>
+      <w:r>
+        <w:t>4</w:t>
+      </w:r>
+      <w:r>
+        <w:t xml:space="preserve"> - Gestionar Rol</w:t>
+      </w:r>
+    </w:p>
+    <w:p>
+      <w:pPr>
+        <w:pStyle w:val="PSI-Normal"/>
+      </w:pPr>
+      <w:r>
+        <w:t>CU15 - Consultar Iteración</w:t>
+      </w:r>
+    </w:p>
+    <w:p>
+      <w:pPr>
+        <w:pStyle w:val="PSI-Normal"/>
+      </w:pPr>
+      <w:r>
+        <w:t>CU16 - CRUD Tipo</w:t>
+      </w:r>
+    </w:p>
+    <w:p>
+      <w:pPr>
+        <w:pStyle w:val="PSI-Normal"/>
+      </w:pPr>
+      <w:r>
+        <w:t>CU17 - CRUD Subtipo</w:t>
+      </w:r>
+    </w:p>
+    <w:p>
+      <w:pPr>
+        <w:pStyle w:val="PSI-Normal"/>
+      </w:pPr>
+      <w:r>
+        <w:t>CU18 - CRUD Categoría</w:t>
+      </w:r>
+    </w:p>
+    <w:p>
+      <w:pPr>
+        <w:pStyle w:val="PSI-Normal"/>
+      </w:pPr>
+    </w:p>
+    <w:p>
+      <w:pPr>
+        <w:pStyle w:val="PSI-Ttulo1"/>
+      </w:pPr>
+      <w:bookmarkStart w:id="11" w:name="_Toc179582518"/>
+      <w:r>
         <w:lastRenderedPageBreak/>
-        <w:t>Casos de Uso y Escenarios</w:t>
-      </w:r>
-      <w:bookmarkEnd w:id="8"/>
-      <w:bookmarkEnd w:id="9"/>
-    </w:p>
-    <w:p>
-      <w:pPr>
-        <w:pStyle w:val="PSI-Normal"/>
-      </w:pPr>
-      <w:r>
-        <w:t>Lista de Casos de Uso al 24</w:t>
-      </w:r>
-      <w:r>
-        <w:t>/09:</w:t>
-      </w:r>
-    </w:p>
-    <w:p>
-      <w:pPr>
-        <w:pStyle w:val="PSI-Normal"/>
-      </w:pPr>
-      <w:bookmarkStart w:id="10" w:name="_GoBack"/>
-      <w:r>
-        <w:t xml:space="preserve">CU01 - CRUD </w:t>
-      </w:r>
-      <w:r>
-        <w:t>Escenario</w:t>
-      </w:r>
-    </w:p>
-    <w:p>
-      <w:pPr>
-        <w:pStyle w:val="PSI-Normal"/>
-      </w:pPr>
-      <w:r>
-        <w:t xml:space="preserve">CU02 - Consultar </w:t>
-      </w:r>
-      <w:r>
-        <w:t>Escenario</w:t>
-      </w:r>
-    </w:p>
-    <w:p>
-      <w:pPr>
-        <w:pStyle w:val="PSI-Normal"/>
-      </w:pPr>
-      <w:r>
-        <w:t xml:space="preserve">CU03 - Asignar </w:t>
-      </w:r>
-      <w:r>
-        <w:t>Escenario</w:t>
-      </w:r>
-    </w:p>
-    <w:p>
-      <w:pPr>
-        <w:pStyle w:val="PSI-Normal"/>
-      </w:pPr>
-      <w:r>
-        <w:t>CU04 - Adjuntar Documentos</w:t>
-      </w:r>
-    </w:p>
-    <w:p>
-      <w:pPr>
-        <w:pStyle w:val="PSI-Normal"/>
-      </w:pPr>
-      <w:r>
-        <w:t xml:space="preserve">CU05 - Comentar </w:t>
-      </w:r>
-      <w:r>
-        <w:t>Escenario</w:t>
-      </w:r>
-    </w:p>
-    <w:p>
-      <w:pPr>
-        <w:pStyle w:val="PSI-Normal"/>
-      </w:pPr>
-      <w:r>
-        <w:t xml:space="preserve">CU06 - Exportar </w:t>
-      </w:r>
-      <w:r>
-        <w:t xml:space="preserve">Escenarios </w:t>
-      </w:r>
-      <w:r>
-        <w:t>y Resultados</w:t>
-      </w:r>
-    </w:p>
-    <w:p>
-      <w:pPr>
-        <w:pStyle w:val="PSI-Normal"/>
-      </w:pPr>
-      <w:r>
-        <w:t xml:space="preserve">CU07 - </w:t>
-      </w:r>
-      <w:r>
-        <w:t>Consultar Proyectos</w:t>
-      </w:r>
-    </w:p>
-    <w:p>
-      <w:pPr>
-        <w:pStyle w:val="PSI-Normal"/>
-      </w:pPr>
-      <w:r>
-        <w:t xml:space="preserve">CU08 - </w:t>
-      </w:r>
-      <w:r>
-        <w:t xml:space="preserve">Consultar Proyectos Asignados </w:t>
-      </w:r>
-    </w:p>
-    <w:p>
-      <w:pPr>
-        <w:pStyle w:val="PSI-Normal"/>
-      </w:pPr>
-      <w:r>
-        <w:t xml:space="preserve">CU09 - </w:t>
-      </w:r>
-      <w:r>
-        <w:t>CRUD Proyectos</w:t>
-      </w:r>
-    </w:p>
-    <w:p>
-      <w:pPr>
-        <w:pStyle w:val="PSI-Normal"/>
-      </w:pPr>
-      <w:r>
-        <w:t xml:space="preserve">CU10 - </w:t>
-      </w:r>
-      <w:r>
-        <w:t>CRUD Permisos</w:t>
-      </w:r>
-    </w:p>
-    <w:p>
-      <w:pPr>
-        <w:pStyle w:val="PSI-Normal"/>
-      </w:pPr>
-      <w:r>
-        <w:t>CU11 - CRUD Usuarios</w:t>
-      </w:r>
-    </w:p>
-    <w:p>
-      <w:pPr>
-        <w:pStyle w:val="PSI-Normal"/>
-      </w:pPr>
-      <w:r>
-        <w:t>CU11 - CRUD Hitos</w:t>
-      </w:r>
-    </w:p>
-    <w:p>
-      <w:pPr>
-        <w:pStyle w:val="PSI-Normal"/>
-      </w:pPr>
-      <w:r>
-        <w:t xml:space="preserve">CU12 - </w:t>
-      </w:r>
-      <w:r>
-        <w:t xml:space="preserve"> CRUD Iteraciones</w:t>
-      </w:r>
-    </w:p>
-    <w:p>
-      <w:pPr>
-        <w:pStyle w:val="PSI-Normal"/>
-      </w:pPr>
-      <w:r>
-        <w:t>CU13 - CRUD Roles</w:t>
-      </w:r>
-    </w:p>
-    <w:p>
-      <w:pPr>
-        <w:pStyle w:val="PSI-Normal"/>
-      </w:pPr>
-      <w:r>
-        <w:t>CU13 - Consultar Hitos</w:t>
-      </w:r>
-    </w:p>
-    <w:p>
-      <w:pPr>
-        <w:pStyle w:val="PSI-Normal"/>
-      </w:pPr>
-      <w:r>
-        <w:t>CU1</w:t>
-      </w:r>
-      <w:r>
-        <w:t>4</w:t>
-      </w:r>
-      <w:r>
-        <w:t xml:space="preserve"> - Gestionar Rol</w:t>
-      </w:r>
-    </w:p>
-    <w:p>
-      <w:pPr>
-        <w:pStyle w:val="PSI-Normal"/>
-      </w:pPr>
-      <w:r>
-        <w:t>CU15 - Consultar Iteración</w:t>
-      </w:r>
-    </w:p>
-    <w:p>
-      <w:pPr>
-        <w:pStyle w:val="PSI-Normal"/>
-      </w:pPr>
-      <w:r>
-        <w:t>CU16 - CRUD Tipo</w:t>
-      </w:r>
-    </w:p>
-    <w:p>
-      <w:pPr>
-        <w:pStyle w:val="PSI-Normal"/>
-      </w:pPr>
-      <w:r>
-        <w:t>CU17 - CRUD Subtipo</w:t>
-      </w:r>
-    </w:p>
-    <w:p>
-      <w:pPr>
-        <w:pStyle w:val="PSI-Normal"/>
-      </w:pPr>
-      <w:r>
-        <w:t>CU18 - CRUD Categoría</w:t>
-      </w:r>
-    </w:p>
-    <w:bookmarkEnd w:id="10"/>
-    <w:p>
-      <w:pPr>
-        <w:pStyle w:val="PSI-Normal"/>
-      </w:pPr>
-    </w:p>
-    <w:p>
-      <w:pPr>
-        <w:pStyle w:val="PSI-Ttulo1"/>
-      </w:pPr>
-      <w:bookmarkStart w:id="11" w:name="_Toc179582518"/>
-      <w:r>
         <w:t>Recursos</w:t>
       </w:r>
       <w:bookmarkEnd w:id="11"/>
@@ -5491,7 +5761,6 @@
         <w:rPr>
           <w:i w:val="0"/>
         </w:rPr>
-        <w:lastRenderedPageBreak/>
         <w:t>PC o Notebook</w:t>
       </w:r>
     </w:p>
@@ -5844,7 +6113,7 @@
         <w:rFonts w:ascii="Cambria" w:hAnsi="Cambria" w:cs="Cambria"/>
         <w:noProof/>
       </w:rPr>
-      <w:t>5</w:t>
+      <w:t>6</w:t>
     </w:r>
     <w:r>
       <w:rPr>
@@ -5881,7 +6150,7 @@
         <w:rFonts w:ascii="Cambria" w:hAnsi="Cambria" w:cs="Cambria"/>
         <w:noProof/>
       </w:rPr>
-      <w:t>7</w:t>
+      <w:t>8</w:t>
     </w:r>
     <w:r>
       <w:rPr>
@@ -5952,7 +6221,7 @@
     <w:r>
       <w:rPr>
         <w:noProof/>
-        <w:lang w:val="en-US"/>
+        <w:lang w:val="es-AR" w:eastAsia="es-AR"/>
       </w:rPr>
       <w:drawing>
         <wp:anchor distT="0" distB="0" distL="114300" distR="114300" simplePos="0" relativeHeight="251661824" behindDoc="0" locked="0" layoutInCell="1" allowOverlap="1">
@@ -6069,7 +6338,7 @@
         <w:rFonts w:ascii="Cambria" w:eastAsia="Times New Roman" w:hAnsi="Cambria"/>
         <w:noProof/>
         <w:szCs w:val="36"/>
-        <w:lang w:val="en-US"/>
+        <w:lang w:val="es-AR" w:eastAsia="es-AR"/>
       </w:rPr>
       <w:drawing>
         <wp:anchor distT="0" distB="0" distL="114300" distR="114300" simplePos="0" relativeHeight="251659776" behindDoc="0" locked="0" layoutInCell="1" allowOverlap="1">
@@ -9399,7 +9668,7 @@
 </file>
 
 <file path=customXml/itemProps2.xml><?xml version="1.0" encoding="utf-8"?>
-<ds:datastoreItem xmlns:ds="http://schemas.openxmlformats.org/officeDocument/2006/customXml" ds:itemID="{5617E9A1-2B09-42DF-9694-CE1733BB4C1E}">
+<ds:datastoreItem xmlns:ds="http://schemas.openxmlformats.org/officeDocument/2006/customXml" ds:itemID="{88C8C4B4-9741-4289-A5EF-32DCE842AC7C}">
   <ds:schemaRefs>
     <ds:schemaRef ds:uri="http://schemas.openxmlformats.org/officeDocument/2006/bibliography"/>
   </ds:schemaRefs>

</xml_diff>